<commit_message>
Pseudo code captcha afgerond
</commit_message>
<xml_diff>
--- a/Documenten EenmaalAndermaal/Pseudo code/Captcha.docx
+++ b/Documenten EenmaalAndermaal/Pseudo code/Captcha.docx
@@ -111,7 +111,7 @@
     <w:p>
       <w:r>
         <w:tab/>
-        <w:t>header (‘content-type: het pad van het bestand naar de achtergrond afbeelding’);</w:t>
+        <w:t>header (‘content-type: het pad van het bestand naar de afbeelding’);</w:t>
       </w:r>
     </w:p>
     <w:p>
@@ -122,16 +122,163 @@
     <w:p>
       <w:r>
         <w:t xml:space="preserve">Functie </w:t>
+      </w:r>
+      <w:r>
+        <w:t>captcha afbeelding generen met een achtergrond kleur {</w:t>
+      </w:r>
+    </w:p>
+    <w:p>
+      <w:r>
+        <w:tab/>
+        <w:t>$image = Maakt een afbeelding aan met de variabelen $img_width en $img_height.</w:t>
+      </w:r>
+      <w:r>
+        <w:br/>
+      </w:r>
+      <w:r>
+        <w:tab/>
+        <w:t>imagecolorollocate (afbeelding achtergrondkleur instellen.</w:t>
+      </w:r>
+    </w:p>
+    <w:p>
+      <w:r>
+        <w:t>}</w:t>
+      </w:r>
+    </w:p>
+    <w:p>
+      <w:r>
+        <w:t>Functie captcha tekst kleur {</w:t>
+      </w:r>
+    </w:p>
+    <w:p>
+      <w:r>
+        <w:tab/>
+        <w:t>$text_color = $image kleuren definiëren</w:t>
+      </w:r>
+    </w:p>
+    <w:p>
+      <w:r>
+        <w:t>}</w:t>
+      </w:r>
+    </w:p>
+    <w:p>
+      <w:r>
+        <w:t>Functie captcha afbeelding genereren van de captcha string en het in de browser laten zien {</w:t>
+      </w:r>
+    </w:p>
+    <w:p>
+      <w:r>
+        <w:tab/>
+        <w:t>Imagettftext (afbeelding tekst generen op de achtergrond afbeelding)</w:t>
+      </w:r>
+      <w:r>
+        <w:br/>
+      </w:r>
+      <w:r>
+        <w:tab/>
+        <w:t>imagejpeg (achtergrond afbeelding genereren)</w:t>
+      </w:r>
+    </w:p>
+    <w:p>
+      <w:r>
+        <w:br w:type="page"/>
+      </w:r>
+    </w:p>
+    <w:p/>
+    <w:p>
+      <w:r>
+        <w:t>Functie captcha laten zien in de html code {</w:t>
+      </w:r>
+    </w:p>
+    <w:p>
+      <w:pPr>
+        <w:rPr>
+          <w:rStyle w:val="crayon-r"/>
+        </w:rPr>
+      </w:pPr>
+      <w:r>
+        <w:t>&lt;im</w:t>
       </w:r>
       <w:bookmarkStart w:id="0" w:name="_GoBack"/>
       <w:bookmarkEnd w:id="0"/>
       <w:r>
-        <w:br/>
-      </w:r>
-      <w:r>
-        <w:tab/>
-      </w:r>
-    </w:p>
+        <w:t>g src=”captcha.php</w:t>
+      </w:r>
+      <w:proofErr w:type="gramStart"/>
+      <w:r>
+        <w:t xml:space="preserve">” </w:t>
+      </w:r>
+      <w:r>
+        <w:rPr>
+          <w:rStyle w:val="crayon-r"/>
+        </w:rPr>
+        <w:t>/</w:t>
+      </w:r>
+      <w:proofErr w:type="gramEnd"/>
+      <w:r>
+        <w:rPr>
+          <w:rStyle w:val="crayon-r"/>
+        </w:rPr>
+        <w:t xml:space="preserve">&gt;&lt;input </w:t>
+      </w:r>
+      <w:r>
+        <w:rPr>
+          <w:rStyle w:val="crayon-e"/>
+        </w:rPr>
+        <w:t>type</w:t>
+      </w:r>
+      <w:r>
+        <w:rPr>
+          <w:rStyle w:val="crayon-o"/>
+        </w:rPr>
+        <w:t>=</w:t>
+      </w:r>
+      <w:r>
+        <w:rPr>
+          <w:rStyle w:val="crayon-s"/>
+        </w:rPr>
+        <w:t>"text"</w:t>
+      </w:r>
+      <w:r>
+        <w:rPr>
+          <w:rStyle w:val="crayon-h"/>
+        </w:rPr>
+        <w:t xml:space="preserve"> </w:t>
+      </w:r>
+      <w:r>
+        <w:rPr>
+          <w:rStyle w:val="crayon-e"/>
+        </w:rPr>
+        <w:t>name</w:t>
+      </w:r>
+      <w:r>
+        <w:rPr>
+          <w:rStyle w:val="crayon-o"/>
+        </w:rPr>
+        <w:t>=</w:t>
+      </w:r>
+      <w:r>
+        <w:rPr>
+          <w:rStyle w:val="crayon-s"/>
+        </w:rPr>
+        <w:t>"captcha"</w:t>
+      </w:r>
+      <w:r>
+        <w:rPr>
+          <w:rStyle w:val="crayon-r"/>
+        </w:rPr>
+        <w:t xml:space="preserve"> /&gt;</w:t>
+      </w:r>
+    </w:p>
+    <w:p>
+      <w:r>
+        <w:rPr>
+          <w:rStyle w:val="crayon-r"/>
+        </w:rPr>
+        <w:t>}</w:t>
+      </w:r>
+    </w:p>
+    <w:p/>
     <w:p>
       <w:r>
         <w:tab/>
@@ -272,6 +419,7 @@
     <w:lsdException w:name="HTML Sample" w:semiHidden="1" w:unhideWhenUsed="1"/>
     <w:lsdException w:name="HTML Typewriter" w:semiHidden="1" w:unhideWhenUsed="1"/>
     <w:lsdException w:name="HTML Variable" w:semiHidden="1" w:unhideWhenUsed="1"/>
+    <w:lsdException w:name="Normal Table" w:semiHidden="1" w:unhideWhenUsed="1"/>
     <w:lsdException w:name="annotation subject" w:semiHidden="1" w:unhideWhenUsed="1"/>
     <w:lsdException w:name="No List" w:semiHidden="1" w:unhideWhenUsed="1"/>
     <w:lsdException w:name="Outline List 1" w:semiHidden="1" w:unhideWhenUsed="1"/>
@@ -318,8 +466,10 @@
     <w:lsdException w:name="Table Subtle 2" w:semiHidden="1" w:unhideWhenUsed="1"/>
     <w:lsdException w:name="Table Web 1" w:semiHidden="1" w:unhideWhenUsed="1"/>
     <w:lsdException w:name="Table Web 2" w:semiHidden="1" w:unhideWhenUsed="1"/>
+    <w:lsdException w:name="Table Web 3" w:semiHidden="1" w:unhideWhenUsed="1"/>
     <w:lsdException w:name="Balloon Text" w:semiHidden="1" w:unhideWhenUsed="1"/>
     <w:lsdException w:name="Table Grid" w:uiPriority="39"/>
+    <w:lsdException w:name="Table Theme" w:semiHidden="1" w:unhideWhenUsed="1"/>
     <w:lsdException w:name="Placeholder Text" w:semiHidden="1"/>
     <w:lsdException w:name="No Spacing" w:uiPriority="1" w:qFormat="1"/>
     <w:lsdException w:name="Light Shading" w:uiPriority="60"/>
@@ -601,6 +751,31 @@
       <w:sz w:val="18"/>
       <w:szCs w:val="18"/>
     </w:rPr>
+  </w:style>
+  <w:style w:type="character" w:customStyle="1" w:styleId="crayon-r">
+    <w:name w:val="crayon-r"/>
+    <w:basedOn w:val="Standaardalinea-lettertype"/>
+    <w:rsid w:val="00797824"/>
+  </w:style>
+  <w:style w:type="character" w:customStyle="1" w:styleId="crayon-e">
+    <w:name w:val="crayon-e"/>
+    <w:basedOn w:val="Standaardalinea-lettertype"/>
+    <w:rsid w:val="00797824"/>
+  </w:style>
+  <w:style w:type="character" w:customStyle="1" w:styleId="crayon-o">
+    <w:name w:val="crayon-o"/>
+    <w:basedOn w:val="Standaardalinea-lettertype"/>
+    <w:rsid w:val="00797824"/>
+  </w:style>
+  <w:style w:type="character" w:customStyle="1" w:styleId="crayon-s">
+    <w:name w:val="crayon-s"/>
+    <w:basedOn w:val="Standaardalinea-lettertype"/>
+    <w:rsid w:val="00797824"/>
+  </w:style>
+  <w:style w:type="character" w:customStyle="1" w:styleId="crayon-h">
+    <w:name w:val="crayon-h"/>
+    <w:basedOn w:val="Standaardalinea-lettertype"/>
+    <w:rsid w:val="00797824"/>
   </w:style>
 </w:styles>
 </file>

</xml_diff>